<commit_message>
added function requirements and moscow
</commit_message>
<xml_diff>
--- a/Documentation/Heart of Ruin - functional requirements .docx
+++ b/Documentation/Heart of Ruin - functional requirements .docx
@@ -3982,6 +3982,62 @@
                 <w:rFonts w:asciiTheme="majorHAnsi" w:hAnsiTheme="majorHAnsi"/>
               </w:rPr>
               <w:t>Unity console output to a remote source</w:t>
+            </w:r>
+          </w:p>
+        </w:tc>
+      </w:tr>
+      <w:tr>
+        <w:tc>
+          <w:tcPr>
+            <w:tcW w:w="1555" w:type="dxa"/>
+          </w:tcPr>
+          <w:p>
+            <w:pPr>
+              <w:rPr>
+                <w:rFonts w:asciiTheme="majorHAnsi" w:hAnsiTheme="majorHAnsi"/>
+              </w:rPr>
+            </w:pPr>
+            <w:r>
+              <w:rPr>
+                <w:rFonts w:asciiTheme="majorHAnsi" w:hAnsiTheme="majorHAnsi"/>
+              </w:rPr>
+              <w:t>FT-06</w:t>
+            </w:r>
+          </w:p>
+        </w:tc>
+        <w:tc>
+          <w:tcPr>
+            <w:tcW w:w="3969" w:type="dxa"/>
+          </w:tcPr>
+          <w:p>
+            <w:pPr>
+              <w:rPr>
+                <w:rFonts w:asciiTheme="majorHAnsi" w:hAnsiTheme="majorHAnsi"/>
+              </w:rPr>
+            </w:pPr>
+            <w:r>
+              <w:rPr>
+                <w:rFonts w:asciiTheme="majorHAnsi" w:hAnsiTheme="majorHAnsi"/>
+              </w:rPr>
+              <w:t>Object Pooling system</w:t>
+            </w:r>
+          </w:p>
+        </w:tc>
+        <w:tc>
+          <w:tcPr>
+            <w:tcW w:w="4961" w:type="dxa"/>
+          </w:tcPr>
+          <w:p>
+            <w:pPr>
+              <w:rPr>
+                <w:rFonts w:asciiTheme="majorHAnsi" w:hAnsiTheme="majorHAnsi"/>
+              </w:rPr>
+            </w:pPr>
+            <w:r>
+              <w:rPr>
+                <w:rFonts w:asciiTheme="majorHAnsi" w:hAnsiTheme="majorHAnsi"/>
+              </w:rPr>
+              <w:t>Dynamic pool manager to extend unity pool system</w:t>
             </w:r>
           </w:p>
         </w:tc>
@@ -4712,6 +4768,7 @@
   <w:style w:type="character" w:default="1" w:styleId="DefaultParagraphFont">
     <w:name w:val="Default Paragraph Font"/>
     <w:uiPriority w:val="1"/>
+    <w:semiHidden/>
     <w:unhideWhenUsed/>
   </w:style>
   <w:style w:type="table" w:default="1" w:styleId="TableNormal">

</xml_diff>